<commit_message>
Atualização de diagrama de caso de uso
Atualização para ficar mais legivel o diagrama de caso de uso usando herança entre atores
</commit_message>
<xml_diff>
--- a/Requisitos/Diagrama de caso de uso.docx
+++ b/Requisitos/Diagrama de caso de uso.docx
@@ -10,7 +10,7 @@
         <w:rPr/>
         <w:drawing>
           <wp:inline distB="114300" distT="114300" distL="114300" distR="114300">
-            <wp:extent cx="5943600" cy="5245100"/>
+            <wp:extent cx="5943600" cy="5562600"/>
             <wp:effectExtent b="0" l="0" r="0" t="0"/>
             <wp:docPr id="1" name="image1.png"/>
             <a:graphic>
@@ -30,7 +30,7 @@
                   <pic:spPr>
                     <a:xfrm>
                       <a:off x="0" y="0"/>
-                      <a:ext cx="5943600" cy="5245100"/>
+                      <a:ext cx="5943600" cy="5562600"/>
                     </a:xfrm>
                     <a:prstGeom prst="rect"/>
                     <a:ln/>

</xml_diff>